<commit_message>
challenge 12- verified working selections (many) corrected selection order and message text, and chose bonus selections
</commit_message>
<xml_diff>
--- a/img/Acc Criteria.docx
+++ b/img/Acc Criteria.docx
@@ -1276,6 +1276,1422 @@
         <w:t xml:space="preserve"> and their new role and this information is updated in the database</w:t>
       </w:r>
     </w:p>
+    <w:p>
+      <w:pPr>
+        <w:spacing w:after="0"/>
+      </w:pPr>
+    </w:p>
+    <w:p>
+      <w:r>
+        <w:br w:type="page"/>
+      </w:r>
+    </w:p>
+    <w:tbl>
+      <w:tblPr>
+        <w:tblStyle w:val="TableGrid"/>
+        <w:tblW w:w="0" w:type="auto"/>
+        <w:tblLook w:val="04A0" w:firstRow="1" w:lastRow="0" w:firstColumn="1" w:lastColumn="0" w:noHBand="0" w:noVBand="1"/>
+      </w:tblPr>
+      <w:tblGrid>
+        <w:gridCol w:w="8905"/>
+        <w:gridCol w:w="1885"/>
+      </w:tblGrid>
+      <w:tr>
+        <w:tc>
+          <w:tcPr>
+            <w:tcW w:w="8905" w:type="dxa"/>
+          </w:tcPr>
+          <w:p>
+            <w:r>
+              <w:rPr>
+                <w:rFonts w:ascii="Consolas" w:eastAsia="Times New Roman" w:hAnsi="Consolas" w:cs="Courier New"/>
+                <w:color w:val="000000"/>
+                <w:kern w:val="0"/>
+                <w:sz w:val="20"/>
+                <w:szCs w:val="20"/>
+                <w:bdr w:val="none" w:sz="0" w:space="0" w:color="auto" w:frame="1"/>
+                <w14:ligatures w14:val="none"/>
+              </w:rPr>
+              <w:lastRenderedPageBreak/>
+              <w:t>GIVEN a command-line application that accepts user input</w:t>
+            </w:r>
+          </w:p>
+        </w:tc>
+        <w:tc>
+          <w:tcPr>
+            <w:tcW w:w="1885" w:type="dxa"/>
+          </w:tcPr>
+          <w:p/>
+        </w:tc>
+      </w:tr>
+      <w:tr>
+        <w:tc>
+          <w:tcPr>
+            <w:tcW w:w="8905" w:type="dxa"/>
+          </w:tcPr>
+          <w:p/>
+        </w:tc>
+        <w:tc>
+          <w:tcPr>
+            <w:tcW w:w="1885" w:type="dxa"/>
+          </w:tcPr>
+          <w:p/>
+        </w:tc>
+      </w:tr>
+      <w:tr>
+        <w:tc>
+          <w:tcPr>
+            <w:tcW w:w="8905" w:type="dxa"/>
+          </w:tcPr>
+          <w:p>
+            <w:r>
+              <w:rPr>
+                <w:rFonts w:ascii="Consolas" w:eastAsia="Times New Roman" w:hAnsi="Consolas" w:cs="Courier New"/>
+                <w:color w:val="000000"/>
+                <w:kern w:val="0"/>
+                <w:sz w:val="20"/>
+                <w:szCs w:val="20"/>
+                <w:bdr w:val="none" w:sz="0" w:space="0" w:color="auto" w:frame="1"/>
+                <w14:ligatures w14:val="none"/>
+              </w:rPr>
+              <w:t>WHEN I start the application</w:t>
+            </w:r>
+          </w:p>
+        </w:tc>
+        <w:tc>
+          <w:tcPr>
+            <w:tcW w:w="1885" w:type="dxa"/>
+          </w:tcPr>
+          <w:p>
+            <w:r>
+              <w:t>Ok</w:t>
+            </w:r>
+          </w:p>
+        </w:tc>
+      </w:tr>
+      <w:tr>
+        <w:tc>
+          <w:tcPr>
+            <w:tcW w:w="8905" w:type="dxa"/>
+          </w:tcPr>
+          <w:p>
+            <w:r>
+              <w:rPr>
+                <w:rFonts w:ascii="Consolas" w:eastAsia="Times New Roman" w:hAnsi="Consolas" w:cs="Courier New"/>
+                <w:color w:val="000000"/>
+                <w:kern w:val="0"/>
+                <w:sz w:val="20"/>
+                <w:szCs w:val="20"/>
+                <w:bdr w:val="none" w:sz="0" w:space="0" w:color="auto" w:frame="1"/>
+                <w14:ligatures w14:val="none"/>
+              </w:rPr>
+              <w:t>THEN I am presented with the following options: view all departments, view all roles, view all employees, add a department, add a role, add an employee, and update an employee role</w:t>
+            </w:r>
+          </w:p>
+        </w:tc>
+        <w:tc>
+          <w:tcPr>
+            <w:tcW w:w="1885" w:type="dxa"/>
+          </w:tcPr>
+          <w:p/>
+        </w:tc>
+      </w:tr>
+      <w:tr>
+        <w:tc>
+          <w:tcPr>
+            <w:tcW w:w="8905" w:type="dxa"/>
+          </w:tcPr>
+          <w:p/>
+        </w:tc>
+        <w:tc>
+          <w:tcPr>
+            <w:tcW w:w="1885" w:type="dxa"/>
+          </w:tcPr>
+          <w:p/>
+        </w:tc>
+      </w:tr>
+      <w:tr>
+        <w:tc>
+          <w:tcPr>
+            <w:tcW w:w="8905" w:type="dxa"/>
+          </w:tcPr>
+          <w:p>
+            <w:r>
+              <w:rPr>
+                <w:rFonts w:ascii="Consolas" w:eastAsia="Times New Roman" w:hAnsi="Consolas" w:cs="Courier New"/>
+                <w:color w:val="000000"/>
+                <w:kern w:val="0"/>
+                <w:sz w:val="20"/>
+                <w:szCs w:val="20"/>
+                <w:bdr w:val="none" w:sz="0" w:space="0" w:color="auto" w:frame="1"/>
+                <w14:ligatures w14:val="none"/>
+              </w:rPr>
+              <w:t>WHEN I choose to view all departments</w:t>
+            </w:r>
+          </w:p>
+        </w:tc>
+        <w:tc>
+          <w:tcPr>
+            <w:tcW w:w="1885" w:type="dxa"/>
+          </w:tcPr>
+          <w:p>
+            <w:r>
+              <w:t>Ok</w:t>
+            </w:r>
+          </w:p>
+        </w:tc>
+      </w:tr>
+      <w:tr>
+        <w:tc>
+          <w:tcPr>
+            <w:tcW w:w="8905" w:type="dxa"/>
+          </w:tcPr>
+          <w:p>
+            <w:r>
+              <w:rPr>
+                <w:rFonts w:ascii="Consolas" w:eastAsia="Times New Roman" w:hAnsi="Consolas" w:cs="Courier New"/>
+                <w:color w:val="000000"/>
+                <w:kern w:val="0"/>
+                <w:sz w:val="20"/>
+                <w:szCs w:val="20"/>
+                <w:bdr w:val="none" w:sz="0" w:space="0" w:color="auto" w:frame="1"/>
+                <w14:ligatures w14:val="none"/>
+              </w:rPr>
+              <w:t>THEN I am presented with a formatted table showing department names and department ids</w:t>
+            </w:r>
+          </w:p>
+        </w:tc>
+        <w:tc>
+          <w:tcPr>
+            <w:tcW w:w="1885" w:type="dxa"/>
+          </w:tcPr>
+          <w:p/>
+        </w:tc>
+      </w:tr>
+      <w:tr>
+        <w:tc>
+          <w:tcPr>
+            <w:tcW w:w="8905" w:type="dxa"/>
+          </w:tcPr>
+          <w:p/>
+        </w:tc>
+        <w:tc>
+          <w:tcPr>
+            <w:tcW w:w="1885" w:type="dxa"/>
+          </w:tcPr>
+          <w:p/>
+        </w:tc>
+      </w:tr>
+      <w:tr>
+        <w:tc>
+          <w:tcPr>
+            <w:tcW w:w="8905" w:type="dxa"/>
+          </w:tcPr>
+          <w:p>
+            <w:r>
+              <w:rPr>
+                <w:rFonts w:ascii="Consolas" w:eastAsia="Times New Roman" w:hAnsi="Consolas" w:cs="Courier New"/>
+                <w:color w:val="000000"/>
+                <w:kern w:val="0"/>
+                <w:sz w:val="20"/>
+                <w:szCs w:val="20"/>
+                <w:bdr w:val="none" w:sz="0" w:space="0" w:color="auto" w:frame="1"/>
+                <w14:ligatures w14:val="none"/>
+              </w:rPr>
+              <w:t>WHEN I choose to view all roles</w:t>
+            </w:r>
+          </w:p>
+        </w:tc>
+        <w:tc>
+          <w:tcPr>
+            <w:tcW w:w="1885" w:type="dxa"/>
+          </w:tcPr>
+          <w:p>
+            <w:r>
+              <w:t>Ok</w:t>
+            </w:r>
+          </w:p>
+        </w:tc>
+      </w:tr>
+      <w:tr>
+        <w:tc>
+          <w:tcPr>
+            <w:tcW w:w="8905" w:type="dxa"/>
+          </w:tcPr>
+          <w:p>
+            <w:r>
+              <w:rPr>
+                <w:rFonts w:ascii="Consolas" w:eastAsia="Times New Roman" w:hAnsi="Consolas" w:cs="Courier New"/>
+                <w:color w:val="000000"/>
+                <w:kern w:val="0"/>
+                <w:sz w:val="20"/>
+                <w:szCs w:val="20"/>
+                <w:bdr w:val="none" w:sz="0" w:space="0" w:color="auto" w:frame="1"/>
+                <w14:ligatures w14:val="none"/>
+              </w:rPr>
+              <w:t>THEN I am presented with the job title, role id, the department that role belongs to, and the salary for that role</w:t>
+            </w:r>
+          </w:p>
+        </w:tc>
+        <w:tc>
+          <w:tcPr>
+            <w:tcW w:w="1885" w:type="dxa"/>
+          </w:tcPr>
+          <w:p/>
+        </w:tc>
+      </w:tr>
+      <w:tr>
+        <w:tc>
+          <w:tcPr>
+            <w:tcW w:w="8905" w:type="dxa"/>
+          </w:tcPr>
+          <w:p/>
+        </w:tc>
+        <w:tc>
+          <w:tcPr>
+            <w:tcW w:w="1885" w:type="dxa"/>
+          </w:tcPr>
+          <w:p/>
+        </w:tc>
+      </w:tr>
+      <w:tr>
+        <w:tc>
+          <w:tcPr>
+            <w:tcW w:w="8905" w:type="dxa"/>
+          </w:tcPr>
+          <w:p>
+            <w:r>
+              <w:rPr>
+                <w:rFonts w:ascii="Consolas" w:eastAsia="Times New Roman" w:hAnsi="Consolas" w:cs="Courier New"/>
+                <w:color w:val="000000"/>
+                <w:kern w:val="0"/>
+                <w:sz w:val="20"/>
+                <w:szCs w:val="20"/>
+                <w:bdr w:val="none" w:sz="0" w:space="0" w:color="auto" w:frame="1"/>
+                <w14:ligatures w14:val="none"/>
+              </w:rPr>
+              <w:t>WHEN I choose to view all employees</w:t>
+            </w:r>
+          </w:p>
+        </w:tc>
+        <w:tc>
+          <w:tcPr>
+            <w:tcW w:w="1885" w:type="dxa"/>
+          </w:tcPr>
+          <w:p>
+            <w:r>
+              <w:t>Ok</w:t>
+            </w:r>
+          </w:p>
+        </w:tc>
+      </w:tr>
+      <w:tr>
+        <w:tc>
+          <w:tcPr>
+            <w:tcW w:w="8905" w:type="dxa"/>
+          </w:tcPr>
+          <w:p>
+            <w:r>
+              <w:rPr>
+                <w:rFonts w:ascii="Consolas" w:eastAsia="Times New Roman" w:hAnsi="Consolas" w:cs="Courier New"/>
+                <w:color w:val="000000"/>
+                <w:kern w:val="0"/>
+                <w:sz w:val="20"/>
+                <w:szCs w:val="20"/>
+                <w:bdr w:val="none" w:sz="0" w:space="0" w:color="auto" w:frame="1"/>
+                <w14:ligatures w14:val="none"/>
+              </w:rPr>
+              <w:t>THEN I am presented with a formatted table showing employee data, including employee ids, first names, last names, job titles, departments, salaries, and managers that the employees report to</w:t>
+            </w:r>
+          </w:p>
+        </w:tc>
+        <w:tc>
+          <w:tcPr>
+            <w:tcW w:w="1885" w:type="dxa"/>
+          </w:tcPr>
+          <w:p/>
+        </w:tc>
+      </w:tr>
+      <w:tr>
+        <w:tc>
+          <w:tcPr>
+            <w:tcW w:w="8905" w:type="dxa"/>
+          </w:tcPr>
+          <w:p/>
+        </w:tc>
+        <w:tc>
+          <w:tcPr>
+            <w:tcW w:w="1885" w:type="dxa"/>
+          </w:tcPr>
+          <w:p/>
+        </w:tc>
+      </w:tr>
+      <w:tr>
+        <w:tc>
+          <w:tcPr>
+            <w:tcW w:w="8905" w:type="dxa"/>
+          </w:tcPr>
+          <w:p>
+            <w:r>
+              <w:rPr>
+                <w:rFonts w:ascii="Consolas" w:eastAsia="Times New Roman" w:hAnsi="Consolas" w:cs="Courier New"/>
+                <w:color w:val="000000"/>
+                <w:kern w:val="0"/>
+                <w:sz w:val="20"/>
+                <w:szCs w:val="20"/>
+                <w:bdr w:val="none" w:sz="0" w:space="0" w:color="auto" w:frame="1"/>
+                <w14:ligatures w14:val="none"/>
+              </w:rPr>
+              <w:t>WHEN I choose to add a department</w:t>
+            </w:r>
+          </w:p>
+        </w:tc>
+        <w:tc>
+          <w:tcPr>
+            <w:tcW w:w="1885" w:type="dxa"/>
+          </w:tcPr>
+          <w:p>
+            <w:r>
+              <w:t>Ok</w:t>
+            </w:r>
+          </w:p>
+        </w:tc>
+      </w:tr>
+      <w:tr>
+        <w:tc>
+          <w:tcPr>
+            <w:tcW w:w="8905" w:type="dxa"/>
+          </w:tcPr>
+          <w:p>
+            <w:r>
+              <w:rPr>
+                <w:rFonts w:ascii="Consolas" w:eastAsia="Times New Roman" w:hAnsi="Consolas" w:cs="Courier New"/>
+                <w:color w:val="000000"/>
+                <w:kern w:val="0"/>
+                <w:sz w:val="20"/>
+                <w:szCs w:val="20"/>
+                <w:bdr w:val="none" w:sz="0" w:space="0" w:color="auto" w:frame="1"/>
+                <w14:ligatures w14:val="none"/>
+              </w:rPr>
+              <w:t>THEN I am prompted to enter the name of the department and that department is added to the database</w:t>
+            </w:r>
+          </w:p>
+        </w:tc>
+        <w:tc>
+          <w:tcPr>
+            <w:tcW w:w="1885" w:type="dxa"/>
+          </w:tcPr>
+          <w:p/>
+        </w:tc>
+      </w:tr>
+      <w:tr>
+        <w:tc>
+          <w:tcPr>
+            <w:tcW w:w="8905" w:type="dxa"/>
+          </w:tcPr>
+          <w:p/>
+        </w:tc>
+        <w:tc>
+          <w:tcPr>
+            <w:tcW w:w="1885" w:type="dxa"/>
+          </w:tcPr>
+          <w:p/>
+        </w:tc>
+      </w:tr>
+      <w:tr>
+        <w:tc>
+          <w:tcPr>
+            <w:tcW w:w="8905" w:type="dxa"/>
+          </w:tcPr>
+          <w:p>
+            <w:r>
+              <w:rPr>
+                <w:rFonts w:ascii="Consolas" w:eastAsia="Times New Roman" w:hAnsi="Consolas" w:cs="Courier New"/>
+                <w:color w:val="000000"/>
+                <w:kern w:val="0"/>
+                <w:sz w:val="20"/>
+                <w:szCs w:val="20"/>
+                <w:bdr w:val="none" w:sz="0" w:space="0" w:color="auto" w:frame="1"/>
+                <w14:ligatures w14:val="none"/>
+              </w:rPr>
+              <w:t>WHEN I choose to add a role</w:t>
+            </w:r>
+          </w:p>
+        </w:tc>
+        <w:tc>
+          <w:tcPr>
+            <w:tcW w:w="1885" w:type="dxa"/>
+          </w:tcPr>
+          <w:p>
+            <w:r>
+              <w:t>Ok</w:t>
+            </w:r>
+          </w:p>
+        </w:tc>
+      </w:tr>
+      <w:tr>
+        <w:tc>
+          <w:tcPr>
+            <w:tcW w:w="8905" w:type="dxa"/>
+          </w:tcPr>
+          <w:p>
+            <w:r>
+              <w:rPr>
+                <w:rFonts w:ascii="Consolas" w:eastAsia="Times New Roman" w:hAnsi="Consolas" w:cs="Courier New"/>
+                <w:color w:val="000000"/>
+                <w:kern w:val="0"/>
+                <w:sz w:val="20"/>
+                <w:szCs w:val="20"/>
+                <w:bdr w:val="none" w:sz="0" w:space="0" w:color="auto" w:frame="1"/>
+                <w14:ligatures w14:val="none"/>
+              </w:rPr>
+              <w:t>THEN I am prompted to enter the name, salary, and department for the role and that role is added to the database</w:t>
+            </w:r>
+          </w:p>
+        </w:tc>
+        <w:tc>
+          <w:tcPr>
+            <w:tcW w:w="1885" w:type="dxa"/>
+          </w:tcPr>
+          <w:p/>
+        </w:tc>
+      </w:tr>
+      <w:tr>
+        <w:tc>
+          <w:tcPr>
+            <w:tcW w:w="8905" w:type="dxa"/>
+          </w:tcPr>
+          <w:p/>
+        </w:tc>
+        <w:tc>
+          <w:tcPr>
+            <w:tcW w:w="1885" w:type="dxa"/>
+          </w:tcPr>
+          <w:p/>
+        </w:tc>
+      </w:tr>
+      <w:tr>
+        <w:tc>
+          <w:tcPr>
+            <w:tcW w:w="8905" w:type="dxa"/>
+          </w:tcPr>
+          <w:p>
+            <w:r>
+              <w:rPr>
+                <w:rFonts w:ascii="Consolas" w:eastAsia="Times New Roman" w:hAnsi="Consolas" w:cs="Courier New"/>
+                <w:color w:val="000000"/>
+                <w:kern w:val="0"/>
+                <w:sz w:val="20"/>
+                <w:szCs w:val="20"/>
+                <w:bdr w:val="none" w:sz="0" w:space="0" w:color="auto" w:frame="1"/>
+                <w14:ligatures w14:val="none"/>
+              </w:rPr>
+              <w:t>WHEN I choose to add an employee</w:t>
+            </w:r>
+          </w:p>
+        </w:tc>
+        <w:tc>
+          <w:tcPr>
+            <w:tcW w:w="1885" w:type="dxa"/>
+          </w:tcPr>
+          <w:p>
+            <w:r>
+              <w:t>Ok</w:t>
+            </w:r>
+          </w:p>
+        </w:tc>
+      </w:tr>
+      <w:tr>
+        <w:tc>
+          <w:tcPr>
+            <w:tcW w:w="8905" w:type="dxa"/>
+          </w:tcPr>
+          <w:p>
+            <w:r>
+              <w:rPr>
+                <w:rFonts w:ascii="Consolas" w:eastAsia="Times New Roman" w:hAnsi="Consolas" w:cs="Courier New"/>
+                <w:color w:val="000000"/>
+                <w:kern w:val="0"/>
+                <w:sz w:val="20"/>
+                <w:szCs w:val="20"/>
+                <w:bdr w:val="none" w:sz="0" w:space="0" w:color="auto" w:frame="1"/>
+                <w14:ligatures w14:val="none"/>
+              </w:rPr>
+              <w:t>THEN I am prompted to enter the employee’s first name, last name, role, and manager, and that employee is added to the database</w:t>
+            </w:r>
+          </w:p>
+        </w:tc>
+        <w:tc>
+          <w:tcPr>
+            <w:tcW w:w="1885" w:type="dxa"/>
+          </w:tcPr>
+          <w:p/>
+        </w:tc>
+      </w:tr>
+      <w:tr>
+        <w:tc>
+          <w:tcPr>
+            <w:tcW w:w="8905" w:type="dxa"/>
+          </w:tcPr>
+          <w:p>
+            <w:pPr>
+              <w:rPr>
+                <w:rFonts w:ascii="Consolas" w:eastAsia="Times New Roman" w:hAnsi="Consolas" w:cs="Courier New"/>
+                <w:color w:val="000000"/>
+                <w:kern w:val="0"/>
+                <w:sz w:val="20"/>
+                <w:szCs w:val="20"/>
+                <w:bdr w:val="none" w:sz="0" w:space="0" w:color="auto" w:frame="1"/>
+                <w14:ligatures w14:val="none"/>
+              </w:rPr>
+            </w:pPr>
+          </w:p>
+        </w:tc>
+        <w:tc>
+          <w:tcPr>
+            <w:tcW w:w="1885" w:type="dxa"/>
+          </w:tcPr>
+          <w:p/>
+        </w:tc>
+      </w:tr>
+      <w:tr>
+        <w:tc>
+          <w:tcPr>
+            <w:tcW w:w="8905" w:type="dxa"/>
+          </w:tcPr>
+          <w:p>
+            <w:pPr>
+              <w:rPr>
+                <w:rFonts w:ascii="Consolas" w:eastAsia="Times New Roman" w:hAnsi="Consolas" w:cs="Courier New"/>
+                <w:color w:val="000000"/>
+                <w:kern w:val="0"/>
+                <w:sz w:val="20"/>
+                <w:szCs w:val="20"/>
+                <w:bdr w:val="none" w:sz="0" w:space="0" w:color="auto" w:frame="1"/>
+                <w14:ligatures w14:val="none"/>
+              </w:rPr>
+            </w:pPr>
+            <w:r>
+              <w:rPr>
+                <w:rFonts w:ascii="Consolas" w:eastAsia="Times New Roman" w:hAnsi="Consolas" w:cs="Courier New"/>
+                <w:color w:val="000000"/>
+                <w:kern w:val="0"/>
+                <w:sz w:val="20"/>
+                <w:szCs w:val="20"/>
+                <w:bdr w:val="none" w:sz="0" w:space="0" w:color="auto" w:frame="1"/>
+                <w14:ligatures w14:val="none"/>
+              </w:rPr>
+              <w:t>WHEN I choose to update an employee role</w:t>
+            </w:r>
+          </w:p>
+        </w:tc>
+        <w:tc>
+          <w:tcPr>
+            <w:tcW w:w="1885" w:type="dxa"/>
+          </w:tcPr>
+          <w:p>
+            <w:r>
+              <w:t>Ok</w:t>
+            </w:r>
+          </w:p>
+        </w:tc>
+      </w:tr>
+      <w:tr>
+        <w:tc>
+          <w:tcPr>
+            <w:tcW w:w="8905" w:type="dxa"/>
+          </w:tcPr>
+          <w:p>
+            <w:pPr>
+              <w:rPr>
+                <w:rFonts w:ascii="Consolas" w:eastAsia="Times New Roman" w:hAnsi="Consolas" w:cs="Courier New"/>
+                <w:color w:val="000000"/>
+                <w:kern w:val="0"/>
+                <w:sz w:val="20"/>
+                <w:szCs w:val="20"/>
+                <w:bdr w:val="none" w:sz="0" w:space="0" w:color="auto" w:frame="1"/>
+                <w14:ligatures w14:val="none"/>
+              </w:rPr>
+            </w:pPr>
+            <w:r>
+              <w:rPr>
+                <w:rFonts w:ascii="Consolas" w:eastAsia="Times New Roman" w:hAnsi="Consolas" w:cs="Courier New"/>
+                <w:color w:val="000000"/>
+                <w:kern w:val="0"/>
+                <w:sz w:val="20"/>
+                <w:szCs w:val="20"/>
+                <w:bdr w:val="none" w:sz="0" w:space="0" w:color="auto" w:frame="1"/>
+                <w14:ligatures w14:val="none"/>
+              </w:rPr>
+              <w:t xml:space="preserve">THEN I am prompted to select an employee to </w:t>
+            </w:r>
+            <w:proofErr w:type="gramStart"/>
+            <w:r>
+              <w:rPr>
+                <w:rFonts w:ascii="Consolas" w:eastAsia="Times New Roman" w:hAnsi="Consolas" w:cs="Courier New"/>
+                <w:color w:val="000000"/>
+                <w:kern w:val="0"/>
+                <w:sz w:val="20"/>
+                <w:szCs w:val="20"/>
+                <w:bdr w:val="none" w:sz="0" w:space="0" w:color="auto" w:frame="1"/>
+                <w14:ligatures w14:val="none"/>
+              </w:rPr>
+              <w:t>update</w:t>
+            </w:r>
+            <w:proofErr w:type="gramEnd"/>
+            <w:r>
+              <w:rPr>
+                <w:rFonts w:ascii="Consolas" w:eastAsia="Times New Roman" w:hAnsi="Consolas" w:cs="Courier New"/>
+                <w:color w:val="000000"/>
+                <w:kern w:val="0"/>
+                <w:sz w:val="20"/>
+                <w:szCs w:val="20"/>
+                <w:bdr w:val="none" w:sz="0" w:space="0" w:color="auto" w:frame="1"/>
+                <w14:ligatures w14:val="none"/>
+              </w:rPr>
+              <w:t xml:space="preserve"> and their new role and this information is updated in the database</w:t>
+            </w:r>
+          </w:p>
+        </w:tc>
+        <w:tc>
+          <w:tcPr>
+            <w:tcW w:w="1885" w:type="dxa"/>
+          </w:tcPr>
+          <w:p/>
+        </w:tc>
+      </w:tr>
+      <w:tr>
+        <w:tc>
+          <w:tcPr>
+            <w:tcW w:w="8905" w:type="dxa"/>
+          </w:tcPr>
+          <w:p>
+            <w:pPr>
+              <w:rPr>
+                <w:rFonts w:ascii="Consolas" w:eastAsia="Times New Roman" w:hAnsi="Consolas" w:cs="Courier New"/>
+                <w:color w:val="000000"/>
+                <w:kern w:val="0"/>
+                <w:sz w:val="20"/>
+                <w:szCs w:val="20"/>
+                <w:bdr w:val="none" w:sz="0" w:space="0" w:color="auto" w:frame="1"/>
+                <w14:ligatures w14:val="none"/>
+              </w:rPr>
+            </w:pPr>
+          </w:p>
+        </w:tc>
+        <w:tc>
+          <w:tcPr>
+            <w:tcW w:w="1885" w:type="dxa"/>
+          </w:tcPr>
+          <w:p/>
+        </w:tc>
+      </w:tr>
+      <w:tr>
+        <w:tc>
+          <w:tcPr>
+            <w:tcW w:w="8905" w:type="dxa"/>
+          </w:tcPr>
+          <w:p>
+            <w:pPr>
+              <w:jc w:val="center"/>
+              <w:rPr>
+                <w:rFonts w:ascii="Consolas" w:eastAsia="Times New Roman" w:hAnsi="Consolas" w:cs="Courier New"/>
+                <w:color w:val="000000"/>
+                <w:kern w:val="0"/>
+                <w:sz w:val="20"/>
+                <w:szCs w:val="20"/>
+                <w:bdr w:val="none" w:sz="0" w:space="0" w:color="auto" w:frame="1"/>
+                <w14:ligatures w14:val="none"/>
+              </w:rPr>
+            </w:pPr>
+            <w:r>
+              <w:rPr>
+                <w:rFonts w:ascii="Consolas" w:eastAsia="Times New Roman" w:hAnsi="Consolas" w:cs="Courier New"/>
+                <w:color w:val="000000"/>
+                <w:kern w:val="0"/>
+                <w:sz w:val="20"/>
+                <w:szCs w:val="20"/>
+                <w:bdr w:val="none" w:sz="0" w:space="0" w:color="auto" w:frame="1"/>
+                <w14:ligatures w14:val="none"/>
+              </w:rPr>
+              <w:t>B   O   N   U   S</w:t>
+            </w:r>
+          </w:p>
+        </w:tc>
+        <w:tc>
+          <w:tcPr>
+            <w:tcW w:w="1885" w:type="dxa"/>
+          </w:tcPr>
+          <w:p/>
+        </w:tc>
+      </w:tr>
+      <w:tr>
+        <w:tc>
+          <w:tcPr>
+            <w:tcW w:w="8905" w:type="dxa"/>
+          </w:tcPr>
+          <w:p>
+            <w:pPr>
+              <w:rPr>
+                <w:rFonts w:ascii="Consolas" w:eastAsia="Times New Roman" w:hAnsi="Consolas" w:cs="Courier New"/>
+                <w:color w:val="000000"/>
+                <w:kern w:val="0"/>
+                <w:sz w:val="20"/>
+                <w:szCs w:val="20"/>
+                <w:bdr w:val="none" w:sz="0" w:space="0" w:color="auto" w:frame="1"/>
+                <w14:ligatures w14:val="none"/>
+              </w:rPr>
+            </w:pPr>
+          </w:p>
+        </w:tc>
+        <w:tc>
+          <w:tcPr>
+            <w:tcW w:w="1885" w:type="dxa"/>
+          </w:tcPr>
+          <w:p/>
+        </w:tc>
+      </w:tr>
+      <w:tr>
+        <w:tc>
+          <w:tcPr>
+            <w:tcW w:w="8905" w:type="dxa"/>
+          </w:tcPr>
+          <w:p>
+            <w:pPr>
+              <w:rPr>
+                <w:rFonts w:ascii="Consolas" w:eastAsia="Times New Roman" w:hAnsi="Consolas" w:cs="Courier New"/>
+                <w:color w:val="000000"/>
+                <w:kern w:val="0"/>
+                <w:sz w:val="20"/>
+                <w:szCs w:val="20"/>
+                <w:bdr w:val="none" w:sz="0" w:space="0" w:color="auto" w:frame="1"/>
+                <w14:ligatures w14:val="none"/>
+              </w:rPr>
+            </w:pPr>
+            <w:r>
+              <w:rPr>
+                <w:rFonts w:ascii="Consolas" w:eastAsia="Times New Roman" w:hAnsi="Consolas" w:cs="Courier New"/>
+                <w:color w:val="000000"/>
+                <w:kern w:val="0"/>
+                <w:sz w:val="20"/>
+                <w:szCs w:val="20"/>
+                <w:bdr w:val="none" w:sz="0" w:space="0" w:color="auto" w:frame="1"/>
+                <w14:ligatures w14:val="none"/>
+              </w:rPr>
+              <w:t xml:space="preserve">WHEN I choose to </w:t>
+            </w:r>
+            <w:r>
+              <w:rPr>
+                <w:rFonts w:ascii="Consolas" w:eastAsia="Times New Roman" w:hAnsi="Consolas" w:cs="Courier New"/>
+                <w:color w:val="000000"/>
+                <w:kern w:val="0"/>
+                <w:sz w:val="20"/>
+                <w:szCs w:val="20"/>
+                <w:bdr w:val="none" w:sz="0" w:space="0" w:color="auto" w:frame="1"/>
+                <w14:ligatures w14:val="none"/>
+              </w:rPr>
+              <w:t>view employees by department</w:t>
+            </w:r>
+          </w:p>
+        </w:tc>
+        <w:tc>
+          <w:tcPr>
+            <w:tcW w:w="1885" w:type="dxa"/>
+          </w:tcPr>
+          <w:p/>
+        </w:tc>
+      </w:tr>
+      <w:tr>
+        <w:tc>
+          <w:tcPr>
+            <w:tcW w:w="8905" w:type="dxa"/>
+          </w:tcPr>
+          <w:p>
+            <w:pPr>
+              <w:rPr>
+                <w:rFonts w:ascii="Consolas" w:eastAsia="Times New Roman" w:hAnsi="Consolas" w:cs="Courier New"/>
+                <w:color w:val="000000"/>
+                <w:kern w:val="0"/>
+                <w:sz w:val="20"/>
+                <w:szCs w:val="20"/>
+                <w:bdr w:val="none" w:sz="0" w:space="0" w:color="auto" w:frame="1"/>
+                <w14:ligatures w14:val="none"/>
+              </w:rPr>
+            </w:pPr>
+            <w:r>
+              <w:rPr>
+                <w:rFonts w:ascii="Consolas" w:eastAsia="Times New Roman" w:hAnsi="Consolas" w:cs="Courier New"/>
+                <w:color w:val="000000"/>
+                <w:kern w:val="0"/>
+                <w:sz w:val="20"/>
+                <w:szCs w:val="20"/>
+                <w:bdr w:val="none" w:sz="0" w:space="0" w:color="auto" w:frame="1"/>
+                <w14:ligatures w14:val="none"/>
+              </w:rPr>
+              <w:t>THEN I am prompted to select a</w:t>
+            </w:r>
+            <w:r>
+              <w:rPr>
+                <w:rFonts w:ascii="Consolas" w:eastAsia="Times New Roman" w:hAnsi="Consolas" w:cs="Courier New"/>
+                <w:color w:val="000000"/>
+                <w:kern w:val="0"/>
+                <w:sz w:val="20"/>
+                <w:szCs w:val="20"/>
+                <w:bdr w:val="none" w:sz="0" w:space="0" w:color="auto" w:frame="1"/>
+                <w14:ligatures w14:val="none"/>
+              </w:rPr>
+              <w:t xml:space="preserve"> department, and </w:t>
+            </w:r>
+            <w:r>
+              <w:rPr>
+                <w:rFonts w:ascii="Consolas" w:eastAsia="Times New Roman" w:hAnsi="Consolas" w:cs="Courier New"/>
+                <w:color w:val="000000"/>
+                <w:kern w:val="0"/>
+                <w:sz w:val="20"/>
+                <w:szCs w:val="20"/>
+                <w:bdr w:val="none" w:sz="0" w:space="0" w:color="auto" w:frame="1"/>
+                <w14:ligatures w14:val="none"/>
+              </w:rPr>
+              <w:t>I am presented with a formatted table showing employee data</w:t>
+            </w:r>
+            <w:r>
+              <w:rPr>
+                <w:rFonts w:ascii="Consolas" w:eastAsia="Times New Roman" w:hAnsi="Consolas" w:cs="Courier New"/>
+                <w:color w:val="000000"/>
+                <w:kern w:val="0"/>
+                <w:sz w:val="20"/>
+                <w:szCs w:val="20"/>
+                <w:bdr w:val="none" w:sz="0" w:space="0" w:color="auto" w:frame="1"/>
+                <w14:ligatures w14:val="none"/>
+              </w:rPr>
+              <w:t xml:space="preserve"> for only that department</w:t>
+            </w:r>
+            <w:r>
+              <w:rPr>
+                <w:rFonts w:ascii="Consolas" w:eastAsia="Times New Roman" w:hAnsi="Consolas" w:cs="Courier New"/>
+                <w:color w:val="000000"/>
+                <w:kern w:val="0"/>
+                <w:sz w:val="20"/>
+                <w:szCs w:val="20"/>
+                <w:bdr w:val="none" w:sz="0" w:space="0" w:color="auto" w:frame="1"/>
+                <w14:ligatures w14:val="none"/>
+              </w:rPr>
+              <w:t>, including employee ids, first names, last names, job titles, salaries, and managers that the employees report to</w:t>
+            </w:r>
+          </w:p>
+        </w:tc>
+        <w:tc>
+          <w:tcPr>
+            <w:tcW w:w="1885" w:type="dxa"/>
+          </w:tcPr>
+          <w:p/>
+        </w:tc>
+      </w:tr>
+      <w:tr>
+        <w:tc>
+          <w:tcPr>
+            <w:tcW w:w="8905" w:type="dxa"/>
+          </w:tcPr>
+          <w:p>
+            <w:pPr>
+              <w:rPr>
+                <w:rFonts w:ascii="Consolas" w:eastAsia="Times New Roman" w:hAnsi="Consolas" w:cs="Courier New"/>
+                <w:color w:val="000000"/>
+                <w:kern w:val="0"/>
+                <w:sz w:val="20"/>
+                <w:szCs w:val="20"/>
+                <w:bdr w:val="none" w:sz="0" w:space="0" w:color="auto" w:frame="1"/>
+                <w14:ligatures w14:val="none"/>
+              </w:rPr>
+            </w:pPr>
+          </w:p>
+        </w:tc>
+        <w:tc>
+          <w:tcPr>
+            <w:tcW w:w="1885" w:type="dxa"/>
+          </w:tcPr>
+          <w:p/>
+        </w:tc>
+      </w:tr>
+      <w:tr>
+        <w:tc>
+          <w:tcPr>
+            <w:tcW w:w="8905" w:type="dxa"/>
+          </w:tcPr>
+          <w:p>
+            <w:pPr>
+              <w:rPr>
+                <w:rFonts w:ascii="Consolas" w:eastAsia="Times New Roman" w:hAnsi="Consolas" w:cs="Courier New"/>
+                <w:color w:val="000000"/>
+                <w:kern w:val="0"/>
+                <w:sz w:val="20"/>
+                <w:szCs w:val="20"/>
+                <w:bdr w:val="none" w:sz="0" w:space="0" w:color="auto" w:frame="1"/>
+                <w14:ligatures w14:val="none"/>
+              </w:rPr>
+            </w:pPr>
+            <w:r>
+              <w:rPr>
+                <w:rFonts w:ascii="Consolas" w:eastAsia="Times New Roman" w:hAnsi="Consolas" w:cs="Courier New"/>
+                <w:color w:val="000000"/>
+                <w:kern w:val="0"/>
+                <w:sz w:val="20"/>
+                <w:szCs w:val="20"/>
+                <w:bdr w:val="none" w:sz="0" w:space="0" w:color="auto" w:frame="1"/>
+                <w14:ligatures w14:val="none"/>
+              </w:rPr>
+              <w:t xml:space="preserve">WHEN I choose to </w:t>
+            </w:r>
+            <w:r>
+              <w:rPr>
+                <w:rFonts w:ascii="Consolas" w:eastAsia="Times New Roman" w:hAnsi="Consolas" w:cs="Courier New"/>
+                <w:color w:val="000000"/>
+                <w:kern w:val="0"/>
+                <w:sz w:val="20"/>
+                <w:szCs w:val="20"/>
+                <w:bdr w:val="none" w:sz="0" w:space="0" w:color="auto" w:frame="1"/>
+                <w14:ligatures w14:val="none"/>
+              </w:rPr>
+              <w:t>v</w:t>
+            </w:r>
+            <w:r>
+              <w:rPr>
+                <w:rFonts w:ascii="Consolas" w:eastAsia="Times New Roman" w:hAnsi="Consolas" w:cs="Courier New"/>
+                <w:color w:val="000000"/>
+                <w:kern w:val="0"/>
+                <w:sz w:val="20"/>
+                <w:szCs w:val="20"/>
+                <w:bdr w:val="none" w:sz="0" w:space="0" w:color="auto" w:frame="1"/>
+                <w14:ligatures w14:val="none"/>
+              </w:rPr>
+              <w:t xml:space="preserve">iew </w:t>
+            </w:r>
+            <w:r>
+              <w:rPr>
+                <w:rFonts w:ascii="Consolas" w:eastAsia="Times New Roman" w:hAnsi="Consolas" w:cs="Courier New"/>
+                <w:color w:val="000000"/>
+                <w:kern w:val="0"/>
+                <w:sz w:val="20"/>
+                <w:szCs w:val="20"/>
+                <w:bdr w:val="none" w:sz="0" w:space="0" w:color="auto" w:frame="1"/>
+                <w14:ligatures w14:val="none"/>
+              </w:rPr>
+              <w:t>total budget of a department</w:t>
+            </w:r>
+            <w:r>
+              <w:rPr>
+                <w:rFonts w:ascii="Consolas" w:eastAsia="Times New Roman" w:hAnsi="Consolas" w:cs="Courier New"/>
+                <w:color w:val="000000"/>
+                <w:kern w:val="0"/>
+                <w:sz w:val="20"/>
+                <w:szCs w:val="20"/>
+                <w:bdr w:val="none" w:sz="0" w:space="0" w:color="auto" w:frame="1"/>
+                <w14:ligatures w14:val="none"/>
+              </w:rPr>
+              <w:t>,</w:t>
+            </w:r>
+            <w:r>
+              <w:rPr>
+                <w:rFonts w:ascii="Consolas" w:eastAsia="Times New Roman" w:hAnsi="Consolas" w:cs="Courier New"/>
+                <w:color w:val="000000"/>
+                <w:kern w:val="0"/>
+                <w:sz w:val="20"/>
+                <w:szCs w:val="20"/>
+                <w:bdr w:val="none" w:sz="0" w:space="0" w:color="auto" w:frame="1"/>
+                <w14:ligatures w14:val="none"/>
+              </w:rPr>
+              <w:t xml:space="preserve"> which is the </w:t>
+            </w:r>
+            <w:r>
+              <w:rPr>
+                <w:rFonts w:ascii="Consolas" w:eastAsia="Times New Roman" w:hAnsi="Consolas" w:cs="Courier New"/>
+                <w:color w:val="000000"/>
+                <w:kern w:val="0"/>
+                <w:sz w:val="20"/>
+                <w:szCs w:val="20"/>
+                <w:bdr w:val="none" w:sz="0" w:space="0" w:color="auto" w:frame="1"/>
+                <w14:ligatures w14:val="none"/>
+              </w:rPr>
+              <w:t>combined employee salaries</w:t>
+            </w:r>
+          </w:p>
+        </w:tc>
+        <w:tc>
+          <w:tcPr>
+            <w:tcW w:w="1885" w:type="dxa"/>
+          </w:tcPr>
+          <w:p/>
+        </w:tc>
+      </w:tr>
+      <w:tr>
+        <w:tc>
+          <w:tcPr>
+            <w:tcW w:w="8905" w:type="dxa"/>
+          </w:tcPr>
+          <w:p>
+            <w:pPr>
+              <w:rPr>
+                <w:rFonts w:ascii="Consolas" w:eastAsia="Times New Roman" w:hAnsi="Consolas" w:cs="Courier New"/>
+                <w:color w:val="000000"/>
+                <w:kern w:val="0"/>
+                <w:sz w:val="20"/>
+                <w:szCs w:val="20"/>
+                <w:bdr w:val="none" w:sz="0" w:space="0" w:color="auto" w:frame="1"/>
+                <w14:ligatures w14:val="none"/>
+              </w:rPr>
+            </w:pPr>
+            <w:r>
+              <w:rPr>
+                <w:rFonts w:ascii="Consolas" w:eastAsia="Times New Roman" w:hAnsi="Consolas" w:cs="Courier New"/>
+                <w:color w:val="000000"/>
+                <w:kern w:val="0"/>
+                <w:sz w:val="20"/>
+                <w:szCs w:val="20"/>
+                <w:bdr w:val="none" w:sz="0" w:space="0" w:color="auto" w:frame="1"/>
+                <w14:ligatures w14:val="none"/>
+              </w:rPr>
+              <w:t>THEN I am prompted to select a</w:t>
+            </w:r>
+            <w:r>
+              <w:rPr>
+                <w:rFonts w:ascii="Consolas" w:eastAsia="Times New Roman" w:hAnsi="Consolas" w:cs="Courier New"/>
+                <w:color w:val="000000"/>
+                <w:kern w:val="0"/>
+                <w:sz w:val="20"/>
+                <w:szCs w:val="20"/>
+                <w:bdr w:val="none" w:sz="0" w:space="0" w:color="auto" w:frame="1"/>
+                <w14:ligatures w14:val="none"/>
+              </w:rPr>
+              <w:t xml:space="preserve"> department</w:t>
+            </w:r>
+            <w:r>
+              <w:rPr>
+                <w:rFonts w:ascii="Consolas" w:eastAsia="Times New Roman" w:hAnsi="Consolas" w:cs="Courier New"/>
+                <w:color w:val="000000"/>
+                <w:kern w:val="0"/>
+                <w:sz w:val="20"/>
+                <w:szCs w:val="20"/>
+                <w:bdr w:val="none" w:sz="0" w:space="0" w:color="auto" w:frame="1"/>
+                <w14:ligatures w14:val="none"/>
+              </w:rPr>
+              <w:t xml:space="preserve">, and </w:t>
+            </w:r>
+            <w:r>
+              <w:rPr>
+                <w:rFonts w:ascii="Consolas" w:eastAsia="Times New Roman" w:hAnsi="Consolas" w:cs="Courier New"/>
+                <w:color w:val="000000"/>
+                <w:kern w:val="0"/>
+                <w:sz w:val="20"/>
+                <w:szCs w:val="20"/>
+                <w:bdr w:val="none" w:sz="0" w:space="0" w:color="auto" w:frame="1"/>
+                <w14:ligatures w14:val="none"/>
+              </w:rPr>
+              <w:t xml:space="preserve">I am presented with a </w:t>
+            </w:r>
+            <w:r>
+              <w:rPr>
+                <w:rFonts w:ascii="Consolas" w:eastAsia="Times New Roman" w:hAnsi="Consolas" w:cs="Courier New"/>
+                <w:color w:val="000000"/>
+                <w:kern w:val="0"/>
+                <w:sz w:val="20"/>
+                <w:szCs w:val="20"/>
+                <w:bdr w:val="none" w:sz="0" w:space="0" w:color="auto" w:frame="1"/>
+                <w14:ligatures w14:val="none"/>
+              </w:rPr>
+              <w:t xml:space="preserve">single </w:t>
+            </w:r>
+            <w:r>
+              <w:rPr>
+                <w:rFonts w:ascii="Consolas" w:eastAsia="Times New Roman" w:hAnsi="Consolas" w:cs="Courier New"/>
+                <w:color w:val="000000"/>
+                <w:kern w:val="0"/>
+                <w:sz w:val="20"/>
+                <w:szCs w:val="20"/>
+                <w:bdr w:val="none" w:sz="0" w:space="0" w:color="auto" w:frame="1"/>
+                <w14:ligatures w14:val="none"/>
+              </w:rPr>
+              <w:t xml:space="preserve">formatted </w:t>
+            </w:r>
+            <w:r>
+              <w:rPr>
+                <w:rFonts w:ascii="Consolas" w:eastAsia="Times New Roman" w:hAnsi="Consolas" w:cs="Courier New"/>
+                <w:color w:val="000000"/>
+                <w:kern w:val="0"/>
+                <w:sz w:val="20"/>
+                <w:szCs w:val="20"/>
+                <w:bdr w:val="none" w:sz="0" w:space="0" w:color="auto" w:frame="1"/>
+                <w14:ligatures w14:val="none"/>
+              </w:rPr>
+              <w:t>row s</w:t>
+            </w:r>
+            <w:r>
+              <w:rPr>
+                <w:rFonts w:ascii="Consolas" w:eastAsia="Times New Roman" w:hAnsi="Consolas" w:cs="Courier New"/>
+                <w:color w:val="000000"/>
+                <w:kern w:val="0"/>
+                <w:sz w:val="20"/>
+                <w:szCs w:val="20"/>
+                <w:bdr w:val="none" w:sz="0" w:space="0" w:color="auto" w:frame="1"/>
+                <w14:ligatures w14:val="none"/>
+              </w:rPr>
+              <w:t>howing department name</w:t>
+            </w:r>
+            <w:r>
+              <w:rPr>
+                <w:rFonts w:ascii="Consolas" w:eastAsia="Times New Roman" w:hAnsi="Consolas" w:cs="Courier New"/>
+                <w:color w:val="000000"/>
+                <w:kern w:val="0"/>
+                <w:sz w:val="20"/>
+                <w:szCs w:val="20"/>
+                <w:bdr w:val="none" w:sz="0" w:space="0" w:color="auto" w:frame="1"/>
+                <w14:ligatures w14:val="none"/>
+              </w:rPr>
+              <w:t xml:space="preserve"> and total of all employee salaries the department</w:t>
+            </w:r>
+          </w:p>
+        </w:tc>
+        <w:tc>
+          <w:tcPr>
+            <w:tcW w:w="1885" w:type="dxa"/>
+          </w:tcPr>
+          <w:p/>
+        </w:tc>
+      </w:tr>
+      <w:tr>
+        <w:tc>
+          <w:tcPr>
+            <w:tcW w:w="8905" w:type="dxa"/>
+          </w:tcPr>
+          <w:p>
+            <w:pPr>
+              <w:rPr>
+                <w:rFonts w:ascii="Consolas" w:eastAsia="Times New Roman" w:hAnsi="Consolas" w:cs="Courier New"/>
+                <w:color w:val="000000"/>
+                <w:kern w:val="0"/>
+                <w:sz w:val="20"/>
+                <w:szCs w:val="20"/>
+                <w:bdr w:val="none" w:sz="0" w:space="0" w:color="auto" w:frame="1"/>
+                <w14:ligatures w14:val="none"/>
+              </w:rPr>
+            </w:pPr>
+          </w:p>
+        </w:tc>
+        <w:tc>
+          <w:tcPr>
+            <w:tcW w:w="1885" w:type="dxa"/>
+          </w:tcPr>
+          <w:p/>
+        </w:tc>
+      </w:tr>
+      <w:tr>
+        <w:tc>
+          <w:tcPr>
+            <w:tcW w:w="8905" w:type="dxa"/>
+          </w:tcPr>
+          <w:p>
+            <w:pPr>
+              <w:rPr>
+                <w:rFonts w:ascii="Consolas" w:eastAsia="Times New Roman" w:hAnsi="Consolas" w:cs="Courier New"/>
+                <w:color w:val="000000"/>
+                <w:kern w:val="0"/>
+                <w:sz w:val="20"/>
+                <w:szCs w:val="20"/>
+                <w:bdr w:val="none" w:sz="0" w:space="0" w:color="auto" w:frame="1"/>
+                <w14:ligatures w14:val="none"/>
+              </w:rPr>
+            </w:pPr>
+          </w:p>
+        </w:tc>
+        <w:tc>
+          <w:tcPr>
+            <w:tcW w:w="1885" w:type="dxa"/>
+          </w:tcPr>
+          <w:p/>
+        </w:tc>
+      </w:tr>
+      <w:tr>
+        <w:tc>
+          <w:tcPr>
+            <w:tcW w:w="8905" w:type="dxa"/>
+          </w:tcPr>
+          <w:p>
+            <w:pPr>
+              <w:rPr>
+                <w:rFonts w:ascii="Consolas" w:eastAsia="Times New Roman" w:hAnsi="Consolas" w:cs="Courier New"/>
+                <w:color w:val="000000"/>
+                <w:kern w:val="0"/>
+                <w:sz w:val="20"/>
+                <w:szCs w:val="20"/>
+                <w:bdr w:val="none" w:sz="0" w:space="0" w:color="auto" w:frame="1"/>
+                <w14:ligatures w14:val="none"/>
+              </w:rPr>
+            </w:pPr>
+          </w:p>
+        </w:tc>
+        <w:tc>
+          <w:tcPr>
+            <w:tcW w:w="1885" w:type="dxa"/>
+          </w:tcPr>
+          <w:p/>
+        </w:tc>
+      </w:tr>
+      <w:tr>
+        <w:tc>
+          <w:tcPr>
+            <w:tcW w:w="8905" w:type="dxa"/>
+          </w:tcPr>
+          <w:p>
+            <w:pPr>
+              <w:rPr>
+                <w:rFonts w:ascii="Consolas" w:eastAsia="Times New Roman" w:hAnsi="Consolas" w:cs="Courier New"/>
+                <w:color w:val="000000"/>
+                <w:kern w:val="0"/>
+                <w:sz w:val="20"/>
+                <w:szCs w:val="20"/>
+                <w:bdr w:val="none" w:sz="0" w:space="0" w:color="auto" w:frame="1"/>
+                <w14:ligatures w14:val="none"/>
+              </w:rPr>
+            </w:pPr>
+          </w:p>
+        </w:tc>
+        <w:tc>
+          <w:tcPr>
+            <w:tcW w:w="1885" w:type="dxa"/>
+          </w:tcPr>
+          <w:p/>
+        </w:tc>
+      </w:tr>
+      <w:tr>
+        <w:tc>
+          <w:tcPr>
+            <w:tcW w:w="8905" w:type="dxa"/>
+          </w:tcPr>
+          <w:p>
+            <w:pPr>
+              <w:rPr>
+                <w:rFonts w:ascii="Consolas" w:eastAsia="Times New Roman" w:hAnsi="Consolas" w:cs="Courier New"/>
+                <w:color w:val="000000"/>
+                <w:kern w:val="0"/>
+                <w:sz w:val="20"/>
+                <w:szCs w:val="20"/>
+                <w:bdr w:val="none" w:sz="0" w:space="0" w:color="auto" w:frame="1"/>
+                <w14:ligatures w14:val="none"/>
+              </w:rPr>
+            </w:pPr>
+          </w:p>
+        </w:tc>
+        <w:tc>
+          <w:tcPr>
+            <w:tcW w:w="1885" w:type="dxa"/>
+          </w:tcPr>
+          <w:p/>
+        </w:tc>
+      </w:tr>
+      <w:tr>
+        <w:tc>
+          <w:tcPr>
+            <w:tcW w:w="8905" w:type="dxa"/>
+          </w:tcPr>
+          <w:p>
+            <w:pPr>
+              <w:rPr>
+                <w:rFonts w:ascii="Consolas" w:eastAsia="Times New Roman" w:hAnsi="Consolas" w:cs="Courier New"/>
+                <w:color w:val="000000"/>
+                <w:kern w:val="0"/>
+                <w:sz w:val="20"/>
+                <w:szCs w:val="20"/>
+                <w:bdr w:val="none" w:sz="0" w:space="0" w:color="auto" w:frame="1"/>
+                <w14:ligatures w14:val="none"/>
+              </w:rPr>
+            </w:pPr>
+          </w:p>
+        </w:tc>
+        <w:tc>
+          <w:tcPr>
+            <w:tcW w:w="1885" w:type="dxa"/>
+          </w:tcPr>
+          <w:p/>
+        </w:tc>
+      </w:tr>
+      <w:tr>
+        <w:tc>
+          <w:tcPr>
+            <w:tcW w:w="8905" w:type="dxa"/>
+          </w:tcPr>
+          <w:p>
+            <w:pPr>
+              <w:rPr>
+                <w:rFonts w:ascii="Consolas" w:eastAsia="Times New Roman" w:hAnsi="Consolas" w:cs="Courier New"/>
+                <w:color w:val="000000"/>
+                <w:kern w:val="0"/>
+                <w:sz w:val="20"/>
+                <w:szCs w:val="20"/>
+                <w:bdr w:val="none" w:sz="0" w:space="0" w:color="auto" w:frame="1"/>
+                <w14:ligatures w14:val="none"/>
+              </w:rPr>
+            </w:pPr>
+          </w:p>
+        </w:tc>
+        <w:tc>
+          <w:tcPr>
+            <w:tcW w:w="1885" w:type="dxa"/>
+          </w:tcPr>
+          <w:p/>
+        </w:tc>
+      </w:tr>
+      <w:tr>
+        <w:tc>
+          <w:tcPr>
+            <w:tcW w:w="8905" w:type="dxa"/>
+          </w:tcPr>
+          <w:p>
+            <w:pPr>
+              <w:rPr>
+                <w:rFonts w:ascii="Consolas" w:eastAsia="Times New Roman" w:hAnsi="Consolas" w:cs="Courier New"/>
+                <w:color w:val="000000"/>
+                <w:kern w:val="0"/>
+                <w:sz w:val="20"/>
+                <w:szCs w:val="20"/>
+                <w:bdr w:val="none" w:sz="0" w:space="0" w:color="auto" w:frame="1"/>
+                <w14:ligatures w14:val="none"/>
+              </w:rPr>
+            </w:pPr>
+          </w:p>
+        </w:tc>
+        <w:tc>
+          <w:tcPr>
+            <w:tcW w:w="1885" w:type="dxa"/>
+          </w:tcPr>
+          <w:p/>
+        </w:tc>
+      </w:tr>
+      <w:tr>
+        <w:tc>
+          <w:tcPr>
+            <w:tcW w:w="8905" w:type="dxa"/>
+          </w:tcPr>
+          <w:p>
+            <w:pPr>
+              <w:rPr>
+                <w:rFonts w:ascii="Consolas" w:eastAsia="Times New Roman" w:hAnsi="Consolas" w:cs="Courier New"/>
+                <w:color w:val="000000"/>
+                <w:kern w:val="0"/>
+                <w:sz w:val="20"/>
+                <w:szCs w:val="20"/>
+                <w:bdr w:val="none" w:sz="0" w:space="0" w:color="auto" w:frame="1"/>
+                <w14:ligatures w14:val="none"/>
+              </w:rPr>
+            </w:pPr>
+          </w:p>
+        </w:tc>
+        <w:tc>
+          <w:tcPr>
+            <w:tcW w:w="1885" w:type="dxa"/>
+          </w:tcPr>
+          <w:p/>
+        </w:tc>
+      </w:tr>
+    </w:tbl>
     <w:p>
       <w:pPr>
         <w:spacing w:after="0"/>
@@ -1784,6 +3200,25 @@
       <w:szCs w:val="20"/>
     </w:rPr>
   </w:style>
+  <w:style w:type="table" w:styleId="TableGrid">
+    <w:name w:val="Table Grid"/>
+    <w:basedOn w:val="TableNormal"/>
+    <w:uiPriority w:val="39"/>
+    <w:rsid w:val="00AE2F14"/>
+    <w:pPr>
+      <w:spacing w:after="0" w:line="240" w:lineRule="auto"/>
+    </w:pPr>
+    <w:tblPr>
+      <w:tblBorders>
+        <w:top w:val="single" w:sz="4" w:space="0" w:color="auto"/>
+        <w:left w:val="single" w:sz="4" w:space="0" w:color="auto"/>
+        <w:bottom w:val="single" w:sz="4" w:space="0" w:color="auto"/>
+        <w:right w:val="single" w:sz="4" w:space="0" w:color="auto"/>
+        <w:insideH w:val="single" w:sz="4" w:space="0" w:color="auto"/>
+        <w:insideV w:val="single" w:sz="4" w:space="0" w:color="auto"/>
+      </w:tblBorders>
+    </w:tblPr>
+  </w:style>
 </w:styles>
 </file>
 

</xml_diff>